<commit_message>
Update docs with scenarios
</commit_message>
<xml_diff>
--- a/Patrick/Extract Class/Before/Extract Class.docx
+++ b/Patrick/Extract Class/Before/Extract Class.docx
@@ -187,653 +187,672 @@
     </w:p>
     <w:p>
       <w:pPr>
-        <w:spacing w:after="0" w:line="240" w:lineRule="auto"/>
-        <w:rPr>
-          <w:rFonts w:ascii="Consolas" w:eastAsia="Times New Roman" w:hAnsi="Consolas" w:cs="Times New Roman"/>
-          <w:color w:val="343434"/>
-          <w:spacing w:val="3"/>
-          <w:sz w:val="21"/>
-          <w:szCs w:val="21"/>
-          <w:shd w:val="clear" w:color="auto" w:fill="FAFAFA"/>
-        </w:rPr>
-      </w:pPr>
-      <w:r>
-        <w:rPr>
-          <w:rFonts w:ascii="Consolas" w:eastAsia="Times New Roman" w:hAnsi="Consolas" w:cs="Times New Roman"/>
-          <w:color w:val="0077AA"/>
-          <w:spacing w:val="3"/>
-          <w:sz w:val="21"/>
-          <w:szCs w:val="21"/>
-          <w:bdr w:val="none" w:sz="0" w:space="0" w:color="auto" w:frame="1"/>
-        </w:rPr>
-        <w:t>abstract</w:t>
-      </w:r>
-      <w:r>
-        <w:rPr>
-          <w:rFonts w:ascii="Consolas" w:eastAsia="Times New Roman" w:hAnsi="Consolas" w:cs="Times New Roman"/>
-          <w:color w:val="343434"/>
-          <w:spacing w:val="3"/>
-          <w:sz w:val="21"/>
-          <w:szCs w:val="21"/>
-          <w:shd w:val="clear" w:color="auto" w:fill="FAFAFA"/>
-        </w:rPr>
-        <w:t xml:space="preserve"> </w:t>
-      </w:r>
-      <w:r>
-        <w:rPr>
-          <w:rFonts w:ascii="Consolas" w:eastAsia="Times New Roman" w:hAnsi="Consolas" w:cs="Times New Roman"/>
-          <w:color w:val="0077AA"/>
-          <w:spacing w:val="3"/>
-          <w:sz w:val="21"/>
-          <w:szCs w:val="21"/>
-          <w:bdr w:val="none" w:sz="0" w:space="0" w:color="auto" w:frame="1"/>
-        </w:rPr>
-        <w:t>class</w:t>
-      </w:r>
-      <w:r>
-        <w:rPr>
-          <w:rFonts w:ascii="Consolas" w:eastAsia="Times New Roman" w:hAnsi="Consolas" w:cs="Times New Roman"/>
-          <w:color w:val="343434"/>
-          <w:spacing w:val="3"/>
-          <w:sz w:val="21"/>
-          <w:szCs w:val="21"/>
-          <w:shd w:val="clear" w:color="auto" w:fill="FAFAFA"/>
-        </w:rPr>
-        <w:t xml:space="preserve"> </w:t>
-      </w:r>
-      <w:r>
-        <w:rPr>
-          <w:rFonts w:ascii="Consolas" w:eastAsia="Times New Roman" w:hAnsi="Consolas" w:cs="Times New Roman"/>
-          <w:color w:val="DD4A68"/>
-          <w:spacing w:val="3"/>
-          <w:sz w:val="21"/>
-          <w:szCs w:val="21"/>
-          <w:bdr w:val="none" w:sz="0" w:space="0" w:color="auto" w:frame="1"/>
-        </w:rPr>
-        <w:t>Shape</w:t>
-      </w:r>
-    </w:p>
-    <w:p>
-      <w:pPr>
-        <w:spacing w:after="0" w:line="240" w:lineRule="auto"/>
-        <w:rPr>
-          <w:rFonts w:ascii="Consolas" w:eastAsia="Times New Roman" w:hAnsi="Consolas" w:cs="Times New Roman"/>
-          <w:color w:val="343434"/>
-          <w:spacing w:val="3"/>
-          <w:sz w:val="21"/>
-          <w:szCs w:val="21"/>
-          <w:shd w:val="clear" w:color="auto" w:fill="FAFAFA"/>
-        </w:rPr>
-      </w:pPr>
-      <w:r>
-        <w:rPr>
-          <w:rFonts w:ascii="Consolas" w:eastAsia="Times New Roman" w:hAnsi="Consolas" w:cs="Times New Roman"/>
-          <w:color w:val="999999"/>
-          <w:spacing w:val="3"/>
-          <w:sz w:val="21"/>
-          <w:szCs w:val="21"/>
-          <w:bdr w:val="none" w:sz="0" w:space="0" w:color="auto" w:frame="1"/>
-        </w:rPr>
-        <w:t>{</w:t>
-      </w:r>
-    </w:p>
-    <w:p>
-      <w:pPr>
-        <w:spacing w:after="0" w:line="240" w:lineRule="auto"/>
-        <w:rPr>
-          <w:rFonts w:ascii="Consolas" w:eastAsia="Times New Roman" w:hAnsi="Consolas" w:cs="Times New Roman"/>
-          <w:color w:val="343434"/>
-          <w:spacing w:val="3"/>
-          <w:sz w:val="21"/>
-          <w:szCs w:val="21"/>
-          <w:shd w:val="clear" w:color="auto" w:fill="FAFAFA"/>
-        </w:rPr>
-      </w:pPr>
-      <w:r>
-        <w:rPr>
-          <w:rFonts w:ascii="Consolas" w:eastAsia="Times New Roman" w:hAnsi="Consolas" w:cs="Times New Roman"/>
-          <w:color w:val="343434"/>
-          <w:spacing w:val="3"/>
-          <w:sz w:val="21"/>
-          <w:szCs w:val="21"/>
-          <w:shd w:val="clear" w:color="auto" w:fill="FAFAFA"/>
-        </w:rPr>
-        <w:t xml:space="preserve">    </w:t>
-      </w:r>
-      <w:r>
-        <w:rPr>
-          <w:rFonts w:ascii="Consolas" w:eastAsia="Times New Roman" w:hAnsi="Consolas" w:cs="Times New Roman"/>
-          <w:color w:val="0077AA"/>
-          <w:spacing w:val="3"/>
-          <w:sz w:val="21"/>
-          <w:szCs w:val="21"/>
-          <w:bdr w:val="none" w:sz="0" w:space="0" w:color="auto" w:frame="1"/>
-        </w:rPr>
-        <w:t>public</w:t>
-      </w:r>
-      <w:r>
-        <w:rPr>
-          <w:rFonts w:ascii="Consolas" w:eastAsia="Times New Roman" w:hAnsi="Consolas" w:cs="Times New Roman"/>
-          <w:color w:val="343434"/>
-          <w:spacing w:val="3"/>
-          <w:sz w:val="21"/>
-          <w:szCs w:val="21"/>
-          <w:shd w:val="clear" w:color="auto" w:fill="FAFAFA"/>
-        </w:rPr>
-        <w:t xml:space="preserve"> </w:t>
-      </w:r>
-      <w:r>
-        <w:rPr>
-          <w:rFonts w:ascii="Consolas" w:eastAsia="Times New Roman" w:hAnsi="Consolas" w:cs="Times New Roman"/>
-          <w:color w:val="0077AA"/>
-          <w:spacing w:val="3"/>
-          <w:sz w:val="21"/>
-          <w:szCs w:val="21"/>
-          <w:bdr w:val="none" w:sz="0" w:space="0" w:color="auto" w:frame="1"/>
-        </w:rPr>
-        <w:t>void</w:t>
-      </w:r>
-      <w:r>
-        <w:rPr>
-          <w:rFonts w:ascii="Consolas" w:eastAsia="Times New Roman" w:hAnsi="Consolas" w:cs="Times New Roman"/>
-          <w:color w:val="343434"/>
-          <w:spacing w:val="3"/>
-          <w:sz w:val="21"/>
-          <w:szCs w:val="21"/>
-          <w:shd w:val="clear" w:color="auto" w:fill="FAFAFA"/>
-        </w:rPr>
-        <w:t xml:space="preserve"> </w:t>
-      </w:r>
-      <w:proofErr w:type="gramStart"/>
-      <w:r>
-        <w:rPr>
-          <w:rFonts w:ascii="Consolas" w:eastAsia="Times New Roman" w:hAnsi="Consolas" w:cs="Times New Roman"/>
-          <w:color w:val="DD4A68"/>
-          <w:spacing w:val="3"/>
-          <w:sz w:val="21"/>
-          <w:szCs w:val="21"/>
-          <w:bdr w:val="none" w:sz="0" w:space="0" w:color="auto" w:frame="1"/>
-        </w:rPr>
-        <w:t>Draw</w:t>
-      </w:r>
-      <w:r>
-        <w:rPr>
-          <w:rFonts w:ascii="Consolas" w:eastAsia="Times New Roman" w:hAnsi="Consolas" w:cs="Times New Roman"/>
-          <w:color w:val="999999"/>
-          <w:spacing w:val="3"/>
-          <w:sz w:val="21"/>
-          <w:szCs w:val="21"/>
-          <w:bdr w:val="none" w:sz="0" w:space="0" w:color="auto" w:frame="1"/>
-        </w:rPr>
-        <w:t>(</w:t>
-      </w:r>
-      <w:proofErr w:type="gramEnd"/>
-      <w:r>
-        <w:rPr>
-          <w:rFonts w:ascii="Consolas" w:eastAsia="Times New Roman" w:hAnsi="Consolas" w:cs="Times New Roman"/>
-          <w:color w:val="999999"/>
-          <w:spacing w:val="3"/>
-          <w:sz w:val="21"/>
-          <w:szCs w:val="21"/>
-          <w:bdr w:val="none" w:sz="0" w:space="0" w:color="auto" w:frame="1"/>
-        </w:rPr>
-        <w:t>)</w:t>
-      </w:r>
-    </w:p>
-    <w:p>
-      <w:pPr>
-        <w:spacing w:after="0" w:line="240" w:lineRule="auto"/>
-        <w:rPr>
-          <w:rFonts w:ascii="Consolas" w:eastAsia="Times New Roman" w:hAnsi="Consolas" w:cs="Times New Roman"/>
-          <w:color w:val="343434"/>
-          <w:spacing w:val="3"/>
-          <w:sz w:val="21"/>
-          <w:szCs w:val="21"/>
-          <w:shd w:val="clear" w:color="auto" w:fill="FAFAFA"/>
-        </w:rPr>
-      </w:pPr>
-      <w:r>
-        <w:rPr>
-          <w:rFonts w:ascii="Consolas" w:eastAsia="Times New Roman" w:hAnsi="Consolas" w:cs="Times New Roman"/>
-          <w:color w:val="343434"/>
-          <w:spacing w:val="3"/>
-          <w:sz w:val="21"/>
-          <w:szCs w:val="21"/>
-          <w:shd w:val="clear" w:color="auto" w:fill="FAFAFA"/>
-        </w:rPr>
-        <w:t xml:space="preserve">    </w:t>
-      </w:r>
-      <w:r>
-        <w:rPr>
-          <w:rFonts w:ascii="Consolas" w:eastAsia="Times New Roman" w:hAnsi="Consolas" w:cs="Times New Roman"/>
-          <w:color w:val="999999"/>
-          <w:spacing w:val="3"/>
-          <w:sz w:val="21"/>
-          <w:szCs w:val="21"/>
-          <w:bdr w:val="none" w:sz="0" w:space="0" w:color="auto" w:frame="1"/>
-        </w:rPr>
-        <w:t>{</w:t>
-      </w:r>
-    </w:p>
-    <w:p>
-      <w:pPr>
-        <w:spacing w:after="0" w:line="240" w:lineRule="auto"/>
-        <w:rPr>
-          <w:rFonts w:ascii="Consolas" w:eastAsia="Times New Roman" w:hAnsi="Consolas" w:cs="Times New Roman"/>
-          <w:color w:val="343434"/>
-          <w:spacing w:val="3"/>
-          <w:sz w:val="21"/>
-          <w:szCs w:val="21"/>
-          <w:shd w:val="clear" w:color="auto" w:fill="FAFAFA"/>
-        </w:rPr>
-      </w:pPr>
-      <w:r>
-        <w:rPr>
-          <w:rFonts w:ascii="Consolas" w:eastAsia="Times New Roman" w:hAnsi="Consolas" w:cs="Times New Roman"/>
-          <w:color w:val="343434"/>
-          <w:spacing w:val="3"/>
-          <w:sz w:val="21"/>
-          <w:szCs w:val="21"/>
-          <w:shd w:val="clear" w:color="auto" w:fill="FAFAFA"/>
-        </w:rPr>
-        <w:t xml:space="preserve">        </w:t>
-      </w:r>
-      <w:r>
-        <w:rPr>
-          <w:rFonts w:ascii="Consolas" w:eastAsia="Times New Roman" w:hAnsi="Consolas" w:cs="Times New Roman"/>
-          <w:color w:val="0077AA"/>
-          <w:spacing w:val="3"/>
-          <w:sz w:val="21"/>
-          <w:szCs w:val="21"/>
-          <w:bdr w:val="none" w:sz="0" w:space="0" w:color="auto" w:frame="1"/>
-        </w:rPr>
-        <w:t>try</w:t>
-      </w:r>
-    </w:p>
-    <w:p>
-      <w:pPr>
-        <w:spacing w:after="0" w:line="240" w:lineRule="auto"/>
-        <w:rPr>
-          <w:rFonts w:ascii="Consolas" w:eastAsia="Times New Roman" w:hAnsi="Consolas" w:cs="Times New Roman"/>
-          <w:color w:val="343434"/>
-          <w:spacing w:val="3"/>
-          <w:sz w:val="21"/>
-          <w:szCs w:val="21"/>
-          <w:shd w:val="clear" w:color="auto" w:fill="FAFAFA"/>
-        </w:rPr>
-      </w:pPr>
-      <w:r>
-        <w:rPr>
-          <w:rFonts w:ascii="Consolas" w:eastAsia="Times New Roman" w:hAnsi="Consolas" w:cs="Times New Roman"/>
-          <w:color w:val="343434"/>
-          <w:spacing w:val="3"/>
-          <w:sz w:val="21"/>
-          <w:szCs w:val="21"/>
-          <w:shd w:val="clear" w:color="auto" w:fill="FAFAFA"/>
-        </w:rPr>
-        <w:t xml:space="preserve">        </w:t>
-      </w:r>
-      <w:r>
-        <w:rPr>
-          <w:rFonts w:ascii="Consolas" w:eastAsia="Times New Roman" w:hAnsi="Consolas" w:cs="Times New Roman"/>
-          <w:color w:val="999999"/>
-          <w:spacing w:val="3"/>
-          <w:sz w:val="21"/>
-          <w:szCs w:val="21"/>
-          <w:bdr w:val="none" w:sz="0" w:space="0" w:color="auto" w:frame="1"/>
-        </w:rPr>
-        <w:t>{</w:t>
-      </w:r>
-    </w:p>
-    <w:p>
-      <w:pPr>
-        <w:spacing w:after="0" w:line="240" w:lineRule="auto"/>
-        <w:rPr>
-          <w:rFonts w:ascii="Consolas" w:eastAsia="Times New Roman" w:hAnsi="Consolas" w:cs="Times New Roman"/>
-          <w:color w:val="343434"/>
-          <w:spacing w:val="3"/>
-          <w:sz w:val="21"/>
-          <w:szCs w:val="21"/>
-          <w:shd w:val="clear" w:color="auto" w:fill="FAFAFA"/>
-        </w:rPr>
-      </w:pPr>
-      <w:r>
-        <w:rPr>
-          <w:rFonts w:ascii="Consolas" w:eastAsia="Times New Roman" w:hAnsi="Consolas" w:cs="Times New Roman"/>
-          <w:color w:val="343434"/>
-          <w:spacing w:val="3"/>
-          <w:sz w:val="21"/>
-          <w:szCs w:val="21"/>
-          <w:shd w:val="clear" w:color="auto" w:fill="FAFAFA"/>
-        </w:rPr>
-        <w:t xml:space="preserve">            </w:t>
-      </w:r>
-      <w:r>
-        <w:rPr>
-          <w:rFonts w:ascii="Consolas" w:eastAsia="Times New Roman" w:hAnsi="Consolas" w:cs="Times New Roman"/>
-          <w:color w:val="708090"/>
-          <w:spacing w:val="3"/>
-          <w:sz w:val="21"/>
-          <w:szCs w:val="21"/>
-          <w:bdr w:val="none" w:sz="0" w:space="0" w:color="auto" w:frame="1"/>
-        </w:rPr>
-        <w:t>// draw</w:t>
-      </w:r>
-    </w:p>
-    <w:p>
-      <w:pPr>
-        <w:spacing w:after="0" w:line="240" w:lineRule="auto"/>
-        <w:rPr>
-          <w:rFonts w:ascii="Consolas" w:eastAsia="Times New Roman" w:hAnsi="Consolas" w:cs="Times New Roman"/>
-          <w:color w:val="343434"/>
-          <w:spacing w:val="3"/>
-          <w:sz w:val="21"/>
-          <w:szCs w:val="21"/>
-          <w:shd w:val="clear" w:color="auto" w:fill="FAFAFA"/>
-        </w:rPr>
-      </w:pPr>
-      <w:r>
-        <w:rPr>
-          <w:rFonts w:ascii="Consolas" w:eastAsia="Times New Roman" w:hAnsi="Consolas" w:cs="Times New Roman"/>
-          <w:color w:val="343434"/>
-          <w:spacing w:val="3"/>
-          <w:sz w:val="21"/>
-          <w:szCs w:val="21"/>
-          <w:shd w:val="clear" w:color="auto" w:fill="FAFAFA"/>
-        </w:rPr>
-        <w:t xml:space="preserve">        </w:t>
-      </w:r>
-      <w:r>
-        <w:rPr>
-          <w:rFonts w:ascii="Consolas" w:eastAsia="Times New Roman" w:hAnsi="Consolas" w:cs="Times New Roman"/>
-          <w:color w:val="999999"/>
-          <w:spacing w:val="3"/>
-          <w:sz w:val="21"/>
-          <w:szCs w:val="21"/>
-          <w:bdr w:val="none" w:sz="0" w:space="0" w:color="auto" w:frame="1"/>
-        </w:rPr>
-        <w:t>}</w:t>
-      </w:r>
-    </w:p>
-    <w:p>
-      <w:pPr>
-        <w:spacing w:after="0" w:line="240" w:lineRule="auto"/>
-        <w:rPr>
-          <w:rFonts w:ascii="Consolas" w:eastAsia="Times New Roman" w:hAnsi="Consolas" w:cs="Times New Roman"/>
-          <w:color w:val="343434"/>
-          <w:spacing w:val="3"/>
-          <w:sz w:val="21"/>
-          <w:szCs w:val="21"/>
-          <w:shd w:val="clear" w:color="auto" w:fill="FAFAFA"/>
-        </w:rPr>
-      </w:pPr>
-      <w:r>
-        <w:rPr>
-          <w:rFonts w:ascii="Consolas" w:eastAsia="Times New Roman" w:hAnsi="Consolas" w:cs="Times New Roman"/>
-          <w:color w:val="343434"/>
-          <w:spacing w:val="3"/>
-          <w:sz w:val="21"/>
-          <w:szCs w:val="21"/>
-          <w:shd w:val="clear" w:color="auto" w:fill="FAFAFA"/>
-        </w:rPr>
-        <w:t xml:space="preserve">        </w:t>
-      </w:r>
-      <w:r>
-        <w:rPr>
-          <w:rFonts w:ascii="Consolas" w:eastAsia="Times New Roman" w:hAnsi="Consolas" w:cs="Times New Roman"/>
-          <w:color w:val="0077AA"/>
-          <w:spacing w:val="3"/>
-          <w:sz w:val="21"/>
-          <w:szCs w:val="21"/>
-          <w:bdr w:val="none" w:sz="0" w:space="0" w:color="auto" w:frame="1"/>
-        </w:rPr>
-        <w:t>catch</w:t>
-      </w:r>
-      <w:r>
-        <w:rPr>
-          <w:rFonts w:ascii="Consolas" w:eastAsia="Times New Roman" w:hAnsi="Consolas" w:cs="Times New Roman"/>
-          <w:color w:val="343434"/>
-          <w:spacing w:val="3"/>
-          <w:sz w:val="21"/>
-          <w:szCs w:val="21"/>
-          <w:shd w:val="clear" w:color="auto" w:fill="FAFAFA"/>
-        </w:rPr>
-        <w:t xml:space="preserve"> </w:t>
-      </w:r>
-      <w:r>
-        <w:rPr>
-          <w:rFonts w:ascii="Consolas" w:eastAsia="Times New Roman" w:hAnsi="Consolas" w:cs="Times New Roman"/>
-          <w:color w:val="999999"/>
-          <w:spacing w:val="3"/>
-          <w:sz w:val="21"/>
-          <w:szCs w:val="21"/>
-          <w:bdr w:val="none" w:sz="0" w:space="0" w:color="auto" w:frame="1"/>
-        </w:rPr>
-        <w:t>(</w:t>
-      </w:r>
-      <w:r>
-        <w:rPr>
-          <w:rFonts w:ascii="Consolas" w:eastAsia="Times New Roman" w:hAnsi="Consolas" w:cs="Times New Roman"/>
-          <w:color w:val="DD4A68"/>
-          <w:spacing w:val="3"/>
-          <w:sz w:val="21"/>
-          <w:szCs w:val="21"/>
-          <w:bdr w:val="none" w:sz="0" w:space="0" w:color="auto" w:frame="1"/>
-        </w:rPr>
-        <w:t>Exception</w:t>
-      </w:r>
-      <w:r>
-        <w:rPr>
-          <w:rFonts w:ascii="Consolas" w:eastAsia="Times New Roman" w:hAnsi="Consolas" w:cs="Times New Roman"/>
-          <w:color w:val="343434"/>
-          <w:spacing w:val="3"/>
-          <w:sz w:val="21"/>
-          <w:szCs w:val="21"/>
-          <w:shd w:val="clear" w:color="auto" w:fill="FAFAFA"/>
-        </w:rPr>
-        <w:t xml:space="preserve"> e</w:t>
-      </w:r>
-      <w:r>
-        <w:rPr>
-          <w:rFonts w:ascii="Consolas" w:eastAsia="Times New Roman" w:hAnsi="Consolas" w:cs="Times New Roman"/>
-          <w:color w:val="999999"/>
-          <w:spacing w:val="3"/>
-          <w:sz w:val="21"/>
-          <w:szCs w:val="21"/>
-          <w:bdr w:val="none" w:sz="0" w:space="0" w:color="auto" w:frame="1"/>
-        </w:rPr>
-        <w:t>)</w:t>
-      </w:r>
-    </w:p>
-    <w:p>
-      <w:pPr>
-        <w:spacing w:after="0" w:line="240" w:lineRule="auto"/>
-        <w:rPr>
-          <w:rFonts w:ascii="Consolas" w:eastAsia="Times New Roman" w:hAnsi="Consolas" w:cs="Times New Roman"/>
-          <w:color w:val="343434"/>
-          <w:spacing w:val="3"/>
-          <w:sz w:val="21"/>
-          <w:szCs w:val="21"/>
-          <w:shd w:val="clear" w:color="auto" w:fill="FAFAFA"/>
-        </w:rPr>
-      </w:pPr>
-      <w:r>
-        <w:rPr>
-          <w:rFonts w:ascii="Consolas" w:eastAsia="Times New Roman" w:hAnsi="Consolas" w:cs="Times New Roman"/>
-          <w:color w:val="343434"/>
-          <w:spacing w:val="3"/>
-          <w:sz w:val="21"/>
-          <w:szCs w:val="21"/>
-          <w:shd w:val="clear" w:color="auto" w:fill="FAFAFA"/>
-        </w:rPr>
-        <w:t xml:space="preserve">        </w:t>
-      </w:r>
-      <w:r>
-        <w:rPr>
-          <w:rFonts w:ascii="Consolas" w:eastAsia="Times New Roman" w:hAnsi="Consolas" w:cs="Times New Roman"/>
-          <w:color w:val="999999"/>
-          <w:spacing w:val="3"/>
-          <w:sz w:val="21"/>
-          <w:szCs w:val="21"/>
-          <w:bdr w:val="none" w:sz="0" w:space="0" w:color="auto" w:frame="1"/>
-        </w:rPr>
-        <w:t>{</w:t>
-      </w:r>
-    </w:p>
-    <w:p>
-      <w:pPr>
-        <w:spacing w:after="0" w:line="240" w:lineRule="auto"/>
-        <w:rPr>
-          <w:rFonts w:ascii="Consolas" w:eastAsia="Times New Roman" w:hAnsi="Consolas" w:cs="Times New Roman"/>
-          <w:color w:val="343434"/>
-          <w:spacing w:val="3"/>
-          <w:sz w:val="21"/>
-          <w:szCs w:val="21"/>
-          <w:shd w:val="clear" w:color="auto" w:fill="FAFAFA"/>
-        </w:rPr>
-      </w:pPr>
-      <w:r>
-        <w:rPr>
-          <w:rFonts w:ascii="Consolas" w:eastAsia="Times New Roman" w:hAnsi="Consolas" w:cs="Times New Roman"/>
-          <w:color w:val="343434"/>
-          <w:spacing w:val="3"/>
-          <w:sz w:val="21"/>
-          <w:szCs w:val="21"/>
-          <w:shd w:val="clear" w:color="auto" w:fill="FAFAFA"/>
-        </w:rPr>
-        <w:t xml:space="preserve">            </w:t>
-      </w:r>
-      <w:proofErr w:type="spellStart"/>
-      <w:r>
-        <w:rPr>
-          <w:rFonts w:ascii="Consolas" w:eastAsia="Times New Roman" w:hAnsi="Consolas" w:cs="Times New Roman"/>
-          <w:color w:val="DD4A68"/>
-          <w:spacing w:val="3"/>
-          <w:sz w:val="21"/>
-          <w:szCs w:val="21"/>
-          <w:bdr w:val="none" w:sz="0" w:space="0" w:color="auto" w:frame="1"/>
-        </w:rPr>
-        <w:t>LogError</w:t>
-      </w:r>
-      <w:proofErr w:type="spellEnd"/>
-      <w:r>
-        <w:rPr>
-          <w:rFonts w:ascii="Consolas" w:eastAsia="Times New Roman" w:hAnsi="Consolas" w:cs="Times New Roman"/>
-          <w:color w:val="999999"/>
-          <w:spacing w:val="3"/>
-          <w:sz w:val="21"/>
-          <w:szCs w:val="21"/>
-          <w:bdr w:val="none" w:sz="0" w:space="0" w:color="auto" w:frame="1"/>
-        </w:rPr>
-        <w:t>(</w:t>
-      </w:r>
-      <w:r>
-        <w:rPr>
-          <w:rFonts w:ascii="Consolas" w:eastAsia="Times New Roman" w:hAnsi="Consolas" w:cs="Times New Roman"/>
-          <w:color w:val="343434"/>
-          <w:spacing w:val="3"/>
-          <w:sz w:val="21"/>
-          <w:szCs w:val="21"/>
-          <w:shd w:val="clear" w:color="auto" w:fill="FAFAFA"/>
-        </w:rPr>
-        <w:t>e</w:t>
-      </w:r>
-      <w:r>
-        <w:rPr>
-          <w:rFonts w:ascii="Consolas" w:eastAsia="Times New Roman" w:hAnsi="Consolas" w:cs="Times New Roman"/>
-          <w:color w:val="999999"/>
-          <w:spacing w:val="3"/>
-          <w:sz w:val="21"/>
-          <w:szCs w:val="21"/>
-          <w:bdr w:val="none" w:sz="0" w:space="0" w:color="auto" w:frame="1"/>
-        </w:rPr>
-        <w:t>);</w:t>
-      </w:r>
-    </w:p>
-    <w:p>
-      <w:pPr>
-        <w:spacing w:after="0" w:line="240" w:lineRule="auto"/>
-        <w:rPr>
-          <w:rFonts w:ascii="Consolas" w:eastAsia="Times New Roman" w:hAnsi="Consolas" w:cs="Times New Roman"/>
-          <w:color w:val="343434"/>
-          <w:spacing w:val="3"/>
-          <w:sz w:val="21"/>
-          <w:szCs w:val="21"/>
-          <w:shd w:val="clear" w:color="auto" w:fill="FAFAFA"/>
-        </w:rPr>
-      </w:pPr>
-      <w:r>
-        <w:rPr>
-          <w:rFonts w:ascii="Consolas" w:eastAsia="Times New Roman" w:hAnsi="Consolas" w:cs="Times New Roman"/>
-          <w:color w:val="343434"/>
-          <w:spacing w:val="3"/>
-          <w:sz w:val="21"/>
-          <w:szCs w:val="21"/>
-          <w:shd w:val="clear" w:color="auto" w:fill="FAFAFA"/>
-        </w:rPr>
-        <w:t xml:space="preserve">        </w:t>
-      </w:r>
-      <w:r>
-        <w:rPr>
-          <w:rFonts w:ascii="Consolas" w:eastAsia="Times New Roman" w:hAnsi="Consolas" w:cs="Times New Roman"/>
-          <w:color w:val="999999"/>
-          <w:spacing w:val="3"/>
-          <w:sz w:val="21"/>
-          <w:szCs w:val="21"/>
-          <w:bdr w:val="none" w:sz="0" w:space="0" w:color="auto" w:frame="1"/>
-        </w:rPr>
-        <w:t>}</w:t>
-      </w:r>
-    </w:p>
-    <w:p>
-      <w:pPr>
-        <w:spacing w:after="0" w:line="240" w:lineRule="auto"/>
-        <w:rPr>
-          <w:rFonts w:ascii="Consolas" w:eastAsia="Times New Roman" w:hAnsi="Consolas" w:cs="Times New Roman"/>
-          <w:color w:val="343434"/>
-          <w:spacing w:val="3"/>
-          <w:sz w:val="21"/>
-          <w:szCs w:val="21"/>
-          <w:shd w:val="clear" w:color="auto" w:fill="FAFAFA"/>
-        </w:rPr>
-      </w:pPr>
-      <w:r>
-        <w:rPr>
-          <w:rFonts w:ascii="Consolas" w:eastAsia="Times New Roman" w:hAnsi="Consolas" w:cs="Times New Roman"/>
-          <w:color w:val="343434"/>
-          <w:spacing w:val="3"/>
-          <w:sz w:val="21"/>
-          <w:szCs w:val="21"/>
-          <w:shd w:val="clear" w:color="auto" w:fill="FAFAFA"/>
-        </w:rPr>
-        <w:t xml:space="preserve">    </w:t>
-      </w:r>
-      <w:r>
-        <w:rPr>
-          <w:rFonts w:ascii="Consolas" w:eastAsia="Times New Roman" w:hAnsi="Consolas" w:cs="Times New Roman"/>
-          <w:color w:val="999999"/>
-          <w:spacing w:val="3"/>
-          <w:sz w:val="21"/>
-          <w:szCs w:val="21"/>
-          <w:bdr w:val="none" w:sz="0" w:space="0" w:color="auto" w:frame="1"/>
-        </w:rPr>
-        <w:t>}</w:t>
-      </w:r>
-    </w:p>
-    <w:p>
-      <w:pPr>
-        <w:spacing w:after="0" w:line="240" w:lineRule="auto"/>
-        <w:rPr>
-          <w:rFonts w:ascii="Consolas" w:eastAsia="Times New Roman" w:hAnsi="Consolas" w:cs="Times New Roman"/>
-          <w:color w:val="343434"/>
-          <w:spacing w:val="3"/>
-          <w:sz w:val="21"/>
-          <w:szCs w:val="21"/>
-          <w:shd w:val="clear" w:color="auto" w:fill="FAFAFA"/>
-        </w:rPr>
-      </w:pPr>
+        <w:rPr>
+          <w:szCs w:val="36"/>
+        </w:rPr>
+      </w:pPr>
+      <w:r>
+        <w:rPr>
+          <w:szCs w:val="36"/>
+        </w:rPr>
+        <w:t xml:space="preserve">A class draws a shape when a user enters the proper coordinates. If an error occurs, it is </w:t>
+      </w:r>
+      <w:r>
+        <w:rPr>
+          <w:szCs w:val="36"/>
+        </w:rPr>
+        <w:t xml:space="preserve">logged into a text file. These functionalities are unrelated and can be separated into their own classes. </w:t>
+      </w:r>
       <w:bookmarkStart w:id="0" w:name="_GoBack"/>
       <w:bookmarkEnd w:id="0"/>
+    </w:p>
+    <w:p>
+      <w:pPr>
+        <w:spacing w:after="0" w:line="240" w:lineRule="auto"/>
+        <w:rPr>
+          <w:rFonts w:ascii="Consolas" w:eastAsia="Times New Roman" w:hAnsi="Consolas" w:cs="Times New Roman"/>
+          <w:color w:val="343434"/>
+          <w:spacing w:val="3"/>
+          <w:sz w:val="21"/>
+          <w:szCs w:val="21"/>
+          <w:shd w:val="clear" w:color="auto" w:fill="FAFAFA"/>
+        </w:rPr>
+      </w:pPr>
+      <w:r>
+        <w:rPr>
+          <w:rFonts w:ascii="Consolas" w:eastAsia="Times New Roman" w:hAnsi="Consolas" w:cs="Times New Roman"/>
+          <w:color w:val="0077AA"/>
+          <w:spacing w:val="3"/>
+          <w:sz w:val="21"/>
+          <w:szCs w:val="21"/>
+          <w:bdr w:val="none" w:sz="0" w:space="0" w:color="auto" w:frame="1"/>
+        </w:rPr>
+        <w:t>abstract</w:t>
+      </w:r>
+      <w:r>
+        <w:rPr>
+          <w:rFonts w:ascii="Consolas" w:eastAsia="Times New Roman" w:hAnsi="Consolas" w:cs="Times New Roman"/>
+          <w:color w:val="343434"/>
+          <w:spacing w:val="3"/>
+          <w:sz w:val="21"/>
+          <w:szCs w:val="21"/>
+          <w:shd w:val="clear" w:color="auto" w:fill="FAFAFA"/>
+        </w:rPr>
+        <w:t xml:space="preserve"> </w:t>
+      </w:r>
+      <w:r>
+        <w:rPr>
+          <w:rFonts w:ascii="Consolas" w:eastAsia="Times New Roman" w:hAnsi="Consolas" w:cs="Times New Roman"/>
+          <w:color w:val="0077AA"/>
+          <w:spacing w:val="3"/>
+          <w:sz w:val="21"/>
+          <w:szCs w:val="21"/>
+          <w:bdr w:val="none" w:sz="0" w:space="0" w:color="auto" w:frame="1"/>
+        </w:rPr>
+        <w:t>class</w:t>
+      </w:r>
+      <w:r>
+        <w:rPr>
+          <w:rFonts w:ascii="Consolas" w:eastAsia="Times New Roman" w:hAnsi="Consolas" w:cs="Times New Roman"/>
+          <w:color w:val="343434"/>
+          <w:spacing w:val="3"/>
+          <w:sz w:val="21"/>
+          <w:szCs w:val="21"/>
+          <w:shd w:val="clear" w:color="auto" w:fill="FAFAFA"/>
+        </w:rPr>
+        <w:t xml:space="preserve"> </w:t>
+      </w:r>
+      <w:r>
+        <w:rPr>
+          <w:rFonts w:ascii="Consolas" w:eastAsia="Times New Roman" w:hAnsi="Consolas" w:cs="Times New Roman"/>
+          <w:color w:val="DD4A68"/>
+          <w:spacing w:val="3"/>
+          <w:sz w:val="21"/>
+          <w:szCs w:val="21"/>
+          <w:bdr w:val="none" w:sz="0" w:space="0" w:color="auto" w:frame="1"/>
+        </w:rPr>
+        <w:t>Shape</w:t>
+      </w:r>
+    </w:p>
+    <w:p>
+      <w:pPr>
+        <w:spacing w:after="0" w:line="240" w:lineRule="auto"/>
+        <w:rPr>
+          <w:rFonts w:ascii="Consolas" w:eastAsia="Times New Roman" w:hAnsi="Consolas" w:cs="Times New Roman"/>
+          <w:color w:val="343434"/>
+          <w:spacing w:val="3"/>
+          <w:sz w:val="21"/>
+          <w:szCs w:val="21"/>
+          <w:shd w:val="clear" w:color="auto" w:fill="FAFAFA"/>
+        </w:rPr>
+      </w:pPr>
+      <w:r>
+        <w:rPr>
+          <w:rFonts w:ascii="Consolas" w:eastAsia="Times New Roman" w:hAnsi="Consolas" w:cs="Times New Roman"/>
+          <w:color w:val="999999"/>
+          <w:spacing w:val="3"/>
+          <w:sz w:val="21"/>
+          <w:szCs w:val="21"/>
+          <w:bdr w:val="none" w:sz="0" w:space="0" w:color="auto" w:frame="1"/>
+        </w:rPr>
+        <w:t>{</w:t>
+      </w:r>
+    </w:p>
+    <w:p>
+      <w:pPr>
+        <w:spacing w:after="0" w:line="240" w:lineRule="auto"/>
+        <w:rPr>
+          <w:rFonts w:ascii="Consolas" w:eastAsia="Times New Roman" w:hAnsi="Consolas" w:cs="Times New Roman"/>
+          <w:color w:val="343434"/>
+          <w:spacing w:val="3"/>
+          <w:sz w:val="21"/>
+          <w:szCs w:val="21"/>
+          <w:shd w:val="clear" w:color="auto" w:fill="FAFAFA"/>
+        </w:rPr>
+      </w:pPr>
+      <w:r>
+        <w:rPr>
+          <w:rFonts w:ascii="Consolas" w:eastAsia="Times New Roman" w:hAnsi="Consolas" w:cs="Times New Roman"/>
+          <w:color w:val="343434"/>
+          <w:spacing w:val="3"/>
+          <w:sz w:val="21"/>
+          <w:szCs w:val="21"/>
+          <w:shd w:val="clear" w:color="auto" w:fill="FAFAFA"/>
+        </w:rPr>
+        <w:t xml:space="preserve">    </w:t>
+      </w:r>
+      <w:r>
+        <w:rPr>
+          <w:rFonts w:ascii="Consolas" w:eastAsia="Times New Roman" w:hAnsi="Consolas" w:cs="Times New Roman"/>
+          <w:color w:val="0077AA"/>
+          <w:spacing w:val="3"/>
+          <w:sz w:val="21"/>
+          <w:szCs w:val="21"/>
+          <w:bdr w:val="none" w:sz="0" w:space="0" w:color="auto" w:frame="1"/>
+        </w:rPr>
+        <w:t>public</w:t>
+      </w:r>
+      <w:r>
+        <w:rPr>
+          <w:rFonts w:ascii="Consolas" w:eastAsia="Times New Roman" w:hAnsi="Consolas" w:cs="Times New Roman"/>
+          <w:color w:val="343434"/>
+          <w:spacing w:val="3"/>
+          <w:sz w:val="21"/>
+          <w:szCs w:val="21"/>
+          <w:shd w:val="clear" w:color="auto" w:fill="FAFAFA"/>
+        </w:rPr>
+        <w:t xml:space="preserve"> </w:t>
+      </w:r>
+      <w:r>
+        <w:rPr>
+          <w:rFonts w:ascii="Consolas" w:eastAsia="Times New Roman" w:hAnsi="Consolas" w:cs="Times New Roman"/>
+          <w:color w:val="0077AA"/>
+          <w:spacing w:val="3"/>
+          <w:sz w:val="21"/>
+          <w:szCs w:val="21"/>
+          <w:bdr w:val="none" w:sz="0" w:space="0" w:color="auto" w:frame="1"/>
+        </w:rPr>
+        <w:t>void</w:t>
+      </w:r>
+      <w:r>
+        <w:rPr>
+          <w:rFonts w:ascii="Consolas" w:eastAsia="Times New Roman" w:hAnsi="Consolas" w:cs="Times New Roman"/>
+          <w:color w:val="343434"/>
+          <w:spacing w:val="3"/>
+          <w:sz w:val="21"/>
+          <w:szCs w:val="21"/>
+          <w:shd w:val="clear" w:color="auto" w:fill="FAFAFA"/>
+        </w:rPr>
+        <w:t xml:space="preserve"> </w:t>
+      </w:r>
+      <w:proofErr w:type="gramStart"/>
+      <w:r>
+        <w:rPr>
+          <w:rFonts w:ascii="Consolas" w:eastAsia="Times New Roman" w:hAnsi="Consolas" w:cs="Times New Roman"/>
+          <w:color w:val="DD4A68"/>
+          <w:spacing w:val="3"/>
+          <w:sz w:val="21"/>
+          <w:szCs w:val="21"/>
+          <w:bdr w:val="none" w:sz="0" w:space="0" w:color="auto" w:frame="1"/>
+        </w:rPr>
+        <w:t>Draw</w:t>
+      </w:r>
+      <w:r>
+        <w:rPr>
+          <w:rFonts w:ascii="Consolas" w:eastAsia="Times New Roman" w:hAnsi="Consolas" w:cs="Times New Roman"/>
+          <w:color w:val="999999"/>
+          <w:spacing w:val="3"/>
+          <w:sz w:val="21"/>
+          <w:szCs w:val="21"/>
+          <w:bdr w:val="none" w:sz="0" w:space="0" w:color="auto" w:frame="1"/>
+        </w:rPr>
+        <w:t>(</w:t>
+      </w:r>
+      <w:proofErr w:type="gramEnd"/>
+      <w:r>
+        <w:rPr>
+          <w:rFonts w:ascii="Consolas" w:eastAsia="Times New Roman" w:hAnsi="Consolas" w:cs="Times New Roman"/>
+          <w:color w:val="999999"/>
+          <w:spacing w:val="3"/>
+          <w:sz w:val="21"/>
+          <w:szCs w:val="21"/>
+          <w:bdr w:val="none" w:sz="0" w:space="0" w:color="auto" w:frame="1"/>
+        </w:rPr>
+        <w:t>)</w:t>
+      </w:r>
+    </w:p>
+    <w:p>
+      <w:pPr>
+        <w:spacing w:after="0" w:line="240" w:lineRule="auto"/>
+        <w:rPr>
+          <w:rFonts w:ascii="Consolas" w:eastAsia="Times New Roman" w:hAnsi="Consolas" w:cs="Times New Roman"/>
+          <w:color w:val="343434"/>
+          <w:spacing w:val="3"/>
+          <w:sz w:val="21"/>
+          <w:szCs w:val="21"/>
+          <w:shd w:val="clear" w:color="auto" w:fill="FAFAFA"/>
+        </w:rPr>
+      </w:pPr>
+      <w:r>
+        <w:rPr>
+          <w:rFonts w:ascii="Consolas" w:eastAsia="Times New Roman" w:hAnsi="Consolas" w:cs="Times New Roman"/>
+          <w:color w:val="343434"/>
+          <w:spacing w:val="3"/>
+          <w:sz w:val="21"/>
+          <w:szCs w:val="21"/>
+          <w:shd w:val="clear" w:color="auto" w:fill="FAFAFA"/>
+        </w:rPr>
+        <w:t xml:space="preserve">    </w:t>
+      </w:r>
+      <w:r>
+        <w:rPr>
+          <w:rFonts w:ascii="Consolas" w:eastAsia="Times New Roman" w:hAnsi="Consolas" w:cs="Times New Roman"/>
+          <w:color w:val="999999"/>
+          <w:spacing w:val="3"/>
+          <w:sz w:val="21"/>
+          <w:szCs w:val="21"/>
+          <w:bdr w:val="none" w:sz="0" w:space="0" w:color="auto" w:frame="1"/>
+        </w:rPr>
+        <w:t>{</w:t>
+      </w:r>
+    </w:p>
+    <w:p>
+      <w:pPr>
+        <w:spacing w:after="0" w:line="240" w:lineRule="auto"/>
+        <w:rPr>
+          <w:rFonts w:ascii="Consolas" w:eastAsia="Times New Roman" w:hAnsi="Consolas" w:cs="Times New Roman"/>
+          <w:color w:val="343434"/>
+          <w:spacing w:val="3"/>
+          <w:sz w:val="21"/>
+          <w:szCs w:val="21"/>
+          <w:shd w:val="clear" w:color="auto" w:fill="FAFAFA"/>
+        </w:rPr>
+      </w:pPr>
+      <w:r>
+        <w:rPr>
+          <w:rFonts w:ascii="Consolas" w:eastAsia="Times New Roman" w:hAnsi="Consolas" w:cs="Times New Roman"/>
+          <w:color w:val="343434"/>
+          <w:spacing w:val="3"/>
+          <w:sz w:val="21"/>
+          <w:szCs w:val="21"/>
+          <w:shd w:val="clear" w:color="auto" w:fill="FAFAFA"/>
+        </w:rPr>
+        <w:t xml:space="preserve">        </w:t>
+      </w:r>
+      <w:r>
+        <w:rPr>
+          <w:rFonts w:ascii="Consolas" w:eastAsia="Times New Roman" w:hAnsi="Consolas" w:cs="Times New Roman"/>
+          <w:color w:val="0077AA"/>
+          <w:spacing w:val="3"/>
+          <w:sz w:val="21"/>
+          <w:szCs w:val="21"/>
+          <w:bdr w:val="none" w:sz="0" w:space="0" w:color="auto" w:frame="1"/>
+        </w:rPr>
+        <w:t>try</w:t>
+      </w:r>
+    </w:p>
+    <w:p>
+      <w:pPr>
+        <w:spacing w:after="0" w:line="240" w:lineRule="auto"/>
+        <w:rPr>
+          <w:rFonts w:ascii="Consolas" w:eastAsia="Times New Roman" w:hAnsi="Consolas" w:cs="Times New Roman"/>
+          <w:color w:val="343434"/>
+          <w:spacing w:val="3"/>
+          <w:sz w:val="21"/>
+          <w:szCs w:val="21"/>
+          <w:shd w:val="clear" w:color="auto" w:fill="FAFAFA"/>
+        </w:rPr>
+      </w:pPr>
+      <w:r>
+        <w:rPr>
+          <w:rFonts w:ascii="Consolas" w:eastAsia="Times New Roman" w:hAnsi="Consolas" w:cs="Times New Roman"/>
+          <w:color w:val="343434"/>
+          <w:spacing w:val="3"/>
+          <w:sz w:val="21"/>
+          <w:szCs w:val="21"/>
+          <w:shd w:val="clear" w:color="auto" w:fill="FAFAFA"/>
+        </w:rPr>
+        <w:t xml:space="preserve">        </w:t>
+      </w:r>
+      <w:r>
+        <w:rPr>
+          <w:rFonts w:ascii="Consolas" w:eastAsia="Times New Roman" w:hAnsi="Consolas" w:cs="Times New Roman"/>
+          <w:color w:val="999999"/>
+          <w:spacing w:val="3"/>
+          <w:sz w:val="21"/>
+          <w:szCs w:val="21"/>
+          <w:bdr w:val="none" w:sz="0" w:space="0" w:color="auto" w:frame="1"/>
+        </w:rPr>
+        <w:t>{</w:t>
+      </w:r>
+    </w:p>
+    <w:p>
+      <w:pPr>
+        <w:spacing w:after="0" w:line="240" w:lineRule="auto"/>
+        <w:rPr>
+          <w:rFonts w:ascii="Consolas" w:eastAsia="Times New Roman" w:hAnsi="Consolas" w:cs="Times New Roman"/>
+          <w:color w:val="343434"/>
+          <w:spacing w:val="3"/>
+          <w:sz w:val="21"/>
+          <w:szCs w:val="21"/>
+          <w:shd w:val="clear" w:color="auto" w:fill="FAFAFA"/>
+        </w:rPr>
+      </w:pPr>
+      <w:r>
+        <w:rPr>
+          <w:rFonts w:ascii="Consolas" w:eastAsia="Times New Roman" w:hAnsi="Consolas" w:cs="Times New Roman"/>
+          <w:color w:val="343434"/>
+          <w:spacing w:val="3"/>
+          <w:sz w:val="21"/>
+          <w:szCs w:val="21"/>
+          <w:shd w:val="clear" w:color="auto" w:fill="FAFAFA"/>
+        </w:rPr>
+        <w:t xml:space="preserve">            </w:t>
+      </w:r>
+      <w:r>
+        <w:rPr>
+          <w:rFonts w:ascii="Consolas" w:eastAsia="Times New Roman" w:hAnsi="Consolas" w:cs="Times New Roman"/>
+          <w:color w:val="708090"/>
+          <w:spacing w:val="3"/>
+          <w:sz w:val="21"/>
+          <w:szCs w:val="21"/>
+          <w:bdr w:val="none" w:sz="0" w:space="0" w:color="auto" w:frame="1"/>
+        </w:rPr>
+        <w:t>// draw</w:t>
+      </w:r>
+    </w:p>
+    <w:p>
+      <w:pPr>
+        <w:spacing w:after="0" w:line="240" w:lineRule="auto"/>
+        <w:rPr>
+          <w:rFonts w:ascii="Consolas" w:eastAsia="Times New Roman" w:hAnsi="Consolas" w:cs="Times New Roman"/>
+          <w:color w:val="343434"/>
+          <w:spacing w:val="3"/>
+          <w:sz w:val="21"/>
+          <w:szCs w:val="21"/>
+          <w:shd w:val="clear" w:color="auto" w:fill="FAFAFA"/>
+        </w:rPr>
+      </w:pPr>
+      <w:r>
+        <w:rPr>
+          <w:rFonts w:ascii="Consolas" w:eastAsia="Times New Roman" w:hAnsi="Consolas" w:cs="Times New Roman"/>
+          <w:color w:val="343434"/>
+          <w:spacing w:val="3"/>
+          <w:sz w:val="21"/>
+          <w:szCs w:val="21"/>
+          <w:shd w:val="clear" w:color="auto" w:fill="FAFAFA"/>
+        </w:rPr>
+        <w:t xml:space="preserve">        </w:t>
+      </w:r>
+      <w:r>
+        <w:rPr>
+          <w:rFonts w:ascii="Consolas" w:eastAsia="Times New Roman" w:hAnsi="Consolas" w:cs="Times New Roman"/>
+          <w:color w:val="999999"/>
+          <w:spacing w:val="3"/>
+          <w:sz w:val="21"/>
+          <w:szCs w:val="21"/>
+          <w:bdr w:val="none" w:sz="0" w:space="0" w:color="auto" w:frame="1"/>
+        </w:rPr>
+        <w:t>}</w:t>
+      </w:r>
+    </w:p>
+    <w:p>
+      <w:pPr>
+        <w:spacing w:after="0" w:line="240" w:lineRule="auto"/>
+        <w:rPr>
+          <w:rFonts w:ascii="Consolas" w:eastAsia="Times New Roman" w:hAnsi="Consolas" w:cs="Times New Roman"/>
+          <w:color w:val="343434"/>
+          <w:spacing w:val="3"/>
+          <w:sz w:val="21"/>
+          <w:szCs w:val="21"/>
+          <w:shd w:val="clear" w:color="auto" w:fill="FAFAFA"/>
+        </w:rPr>
+      </w:pPr>
+      <w:r>
+        <w:rPr>
+          <w:rFonts w:ascii="Consolas" w:eastAsia="Times New Roman" w:hAnsi="Consolas" w:cs="Times New Roman"/>
+          <w:color w:val="343434"/>
+          <w:spacing w:val="3"/>
+          <w:sz w:val="21"/>
+          <w:szCs w:val="21"/>
+          <w:shd w:val="clear" w:color="auto" w:fill="FAFAFA"/>
+        </w:rPr>
+        <w:t xml:space="preserve">        </w:t>
+      </w:r>
+      <w:r>
+        <w:rPr>
+          <w:rFonts w:ascii="Consolas" w:eastAsia="Times New Roman" w:hAnsi="Consolas" w:cs="Times New Roman"/>
+          <w:color w:val="0077AA"/>
+          <w:spacing w:val="3"/>
+          <w:sz w:val="21"/>
+          <w:szCs w:val="21"/>
+          <w:bdr w:val="none" w:sz="0" w:space="0" w:color="auto" w:frame="1"/>
+        </w:rPr>
+        <w:t>catch</w:t>
+      </w:r>
+      <w:r>
+        <w:rPr>
+          <w:rFonts w:ascii="Consolas" w:eastAsia="Times New Roman" w:hAnsi="Consolas" w:cs="Times New Roman"/>
+          <w:color w:val="343434"/>
+          <w:spacing w:val="3"/>
+          <w:sz w:val="21"/>
+          <w:szCs w:val="21"/>
+          <w:shd w:val="clear" w:color="auto" w:fill="FAFAFA"/>
+        </w:rPr>
+        <w:t xml:space="preserve"> </w:t>
+      </w:r>
+      <w:r>
+        <w:rPr>
+          <w:rFonts w:ascii="Consolas" w:eastAsia="Times New Roman" w:hAnsi="Consolas" w:cs="Times New Roman"/>
+          <w:color w:val="999999"/>
+          <w:spacing w:val="3"/>
+          <w:sz w:val="21"/>
+          <w:szCs w:val="21"/>
+          <w:bdr w:val="none" w:sz="0" w:space="0" w:color="auto" w:frame="1"/>
+        </w:rPr>
+        <w:t>(</w:t>
+      </w:r>
+      <w:r>
+        <w:rPr>
+          <w:rFonts w:ascii="Consolas" w:eastAsia="Times New Roman" w:hAnsi="Consolas" w:cs="Times New Roman"/>
+          <w:color w:val="DD4A68"/>
+          <w:spacing w:val="3"/>
+          <w:sz w:val="21"/>
+          <w:szCs w:val="21"/>
+          <w:bdr w:val="none" w:sz="0" w:space="0" w:color="auto" w:frame="1"/>
+        </w:rPr>
+        <w:t>Exception</w:t>
+      </w:r>
+      <w:r>
+        <w:rPr>
+          <w:rFonts w:ascii="Consolas" w:eastAsia="Times New Roman" w:hAnsi="Consolas" w:cs="Times New Roman"/>
+          <w:color w:val="343434"/>
+          <w:spacing w:val="3"/>
+          <w:sz w:val="21"/>
+          <w:szCs w:val="21"/>
+          <w:shd w:val="clear" w:color="auto" w:fill="FAFAFA"/>
+        </w:rPr>
+        <w:t xml:space="preserve"> e</w:t>
+      </w:r>
+      <w:r>
+        <w:rPr>
+          <w:rFonts w:ascii="Consolas" w:eastAsia="Times New Roman" w:hAnsi="Consolas" w:cs="Times New Roman"/>
+          <w:color w:val="999999"/>
+          <w:spacing w:val="3"/>
+          <w:sz w:val="21"/>
+          <w:szCs w:val="21"/>
+          <w:bdr w:val="none" w:sz="0" w:space="0" w:color="auto" w:frame="1"/>
+        </w:rPr>
+        <w:t>)</w:t>
+      </w:r>
+    </w:p>
+    <w:p>
+      <w:pPr>
+        <w:spacing w:after="0" w:line="240" w:lineRule="auto"/>
+        <w:rPr>
+          <w:rFonts w:ascii="Consolas" w:eastAsia="Times New Roman" w:hAnsi="Consolas" w:cs="Times New Roman"/>
+          <w:color w:val="343434"/>
+          <w:spacing w:val="3"/>
+          <w:sz w:val="21"/>
+          <w:szCs w:val="21"/>
+          <w:shd w:val="clear" w:color="auto" w:fill="FAFAFA"/>
+        </w:rPr>
+      </w:pPr>
+      <w:r>
+        <w:rPr>
+          <w:rFonts w:ascii="Consolas" w:eastAsia="Times New Roman" w:hAnsi="Consolas" w:cs="Times New Roman"/>
+          <w:color w:val="343434"/>
+          <w:spacing w:val="3"/>
+          <w:sz w:val="21"/>
+          <w:szCs w:val="21"/>
+          <w:shd w:val="clear" w:color="auto" w:fill="FAFAFA"/>
+        </w:rPr>
+        <w:t xml:space="preserve">        </w:t>
+      </w:r>
+      <w:r>
+        <w:rPr>
+          <w:rFonts w:ascii="Consolas" w:eastAsia="Times New Roman" w:hAnsi="Consolas" w:cs="Times New Roman"/>
+          <w:color w:val="999999"/>
+          <w:spacing w:val="3"/>
+          <w:sz w:val="21"/>
+          <w:szCs w:val="21"/>
+          <w:bdr w:val="none" w:sz="0" w:space="0" w:color="auto" w:frame="1"/>
+        </w:rPr>
+        <w:t>{</w:t>
+      </w:r>
+    </w:p>
+    <w:p>
+      <w:pPr>
+        <w:spacing w:after="0" w:line="240" w:lineRule="auto"/>
+        <w:rPr>
+          <w:rFonts w:ascii="Consolas" w:eastAsia="Times New Roman" w:hAnsi="Consolas" w:cs="Times New Roman"/>
+          <w:color w:val="343434"/>
+          <w:spacing w:val="3"/>
+          <w:sz w:val="21"/>
+          <w:szCs w:val="21"/>
+          <w:shd w:val="clear" w:color="auto" w:fill="FAFAFA"/>
+        </w:rPr>
+      </w:pPr>
+      <w:r>
+        <w:rPr>
+          <w:rFonts w:ascii="Consolas" w:eastAsia="Times New Roman" w:hAnsi="Consolas" w:cs="Times New Roman"/>
+          <w:color w:val="343434"/>
+          <w:spacing w:val="3"/>
+          <w:sz w:val="21"/>
+          <w:szCs w:val="21"/>
+          <w:shd w:val="clear" w:color="auto" w:fill="FAFAFA"/>
+        </w:rPr>
+        <w:t xml:space="preserve">            </w:t>
+      </w:r>
+      <w:proofErr w:type="spellStart"/>
+      <w:r>
+        <w:rPr>
+          <w:rFonts w:ascii="Consolas" w:eastAsia="Times New Roman" w:hAnsi="Consolas" w:cs="Times New Roman"/>
+          <w:color w:val="DD4A68"/>
+          <w:spacing w:val="3"/>
+          <w:sz w:val="21"/>
+          <w:szCs w:val="21"/>
+          <w:bdr w:val="none" w:sz="0" w:space="0" w:color="auto" w:frame="1"/>
+        </w:rPr>
+        <w:t>LogError</w:t>
+      </w:r>
+      <w:proofErr w:type="spellEnd"/>
+      <w:r>
+        <w:rPr>
+          <w:rFonts w:ascii="Consolas" w:eastAsia="Times New Roman" w:hAnsi="Consolas" w:cs="Times New Roman"/>
+          <w:color w:val="999999"/>
+          <w:spacing w:val="3"/>
+          <w:sz w:val="21"/>
+          <w:szCs w:val="21"/>
+          <w:bdr w:val="none" w:sz="0" w:space="0" w:color="auto" w:frame="1"/>
+        </w:rPr>
+        <w:t>(</w:t>
+      </w:r>
+      <w:r>
+        <w:rPr>
+          <w:rFonts w:ascii="Consolas" w:eastAsia="Times New Roman" w:hAnsi="Consolas" w:cs="Times New Roman"/>
+          <w:color w:val="343434"/>
+          <w:spacing w:val="3"/>
+          <w:sz w:val="21"/>
+          <w:szCs w:val="21"/>
+          <w:shd w:val="clear" w:color="auto" w:fill="FAFAFA"/>
+        </w:rPr>
+        <w:t>e</w:t>
+      </w:r>
+      <w:r>
+        <w:rPr>
+          <w:rFonts w:ascii="Consolas" w:eastAsia="Times New Roman" w:hAnsi="Consolas" w:cs="Times New Roman"/>
+          <w:color w:val="999999"/>
+          <w:spacing w:val="3"/>
+          <w:sz w:val="21"/>
+          <w:szCs w:val="21"/>
+          <w:bdr w:val="none" w:sz="0" w:space="0" w:color="auto" w:frame="1"/>
+        </w:rPr>
+        <w:t>);</w:t>
+      </w:r>
+    </w:p>
+    <w:p>
+      <w:pPr>
+        <w:spacing w:after="0" w:line="240" w:lineRule="auto"/>
+        <w:rPr>
+          <w:rFonts w:ascii="Consolas" w:eastAsia="Times New Roman" w:hAnsi="Consolas" w:cs="Times New Roman"/>
+          <w:color w:val="343434"/>
+          <w:spacing w:val="3"/>
+          <w:sz w:val="21"/>
+          <w:szCs w:val="21"/>
+          <w:shd w:val="clear" w:color="auto" w:fill="FAFAFA"/>
+        </w:rPr>
+      </w:pPr>
+      <w:r>
+        <w:rPr>
+          <w:rFonts w:ascii="Consolas" w:eastAsia="Times New Roman" w:hAnsi="Consolas" w:cs="Times New Roman"/>
+          <w:color w:val="343434"/>
+          <w:spacing w:val="3"/>
+          <w:sz w:val="21"/>
+          <w:szCs w:val="21"/>
+          <w:shd w:val="clear" w:color="auto" w:fill="FAFAFA"/>
+        </w:rPr>
+        <w:t xml:space="preserve">        </w:t>
+      </w:r>
+      <w:r>
+        <w:rPr>
+          <w:rFonts w:ascii="Consolas" w:eastAsia="Times New Roman" w:hAnsi="Consolas" w:cs="Times New Roman"/>
+          <w:color w:val="999999"/>
+          <w:spacing w:val="3"/>
+          <w:sz w:val="21"/>
+          <w:szCs w:val="21"/>
+          <w:bdr w:val="none" w:sz="0" w:space="0" w:color="auto" w:frame="1"/>
+        </w:rPr>
+        <w:t>}</w:t>
+      </w:r>
+    </w:p>
+    <w:p>
+      <w:pPr>
+        <w:spacing w:after="0" w:line="240" w:lineRule="auto"/>
+        <w:rPr>
+          <w:rFonts w:ascii="Consolas" w:eastAsia="Times New Roman" w:hAnsi="Consolas" w:cs="Times New Roman"/>
+          <w:color w:val="343434"/>
+          <w:spacing w:val="3"/>
+          <w:sz w:val="21"/>
+          <w:szCs w:val="21"/>
+          <w:shd w:val="clear" w:color="auto" w:fill="FAFAFA"/>
+        </w:rPr>
+      </w:pPr>
+      <w:r>
+        <w:rPr>
+          <w:rFonts w:ascii="Consolas" w:eastAsia="Times New Roman" w:hAnsi="Consolas" w:cs="Times New Roman"/>
+          <w:color w:val="343434"/>
+          <w:spacing w:val="3"/>
+          <w:sz w:val="21"/>
+          <w:szCs w:val="21"/>
+          <w:shd w:val="clear" w:color="auto" w:fill="FAFAFA"/>
+        </w:rPr>
+        <w:t xml:space="preserve">    </w:t>
+      </w:r>
+      <w:r>
+        <w:rPr>
+          <w:rFonts w:ascii="Consolas" w:eastAsia="Times New Roman" w:hAnsi="Consolas" w:cs="Times New Roman"/>
+          <w:color w:val="999999"/>
+          <w:spacing w:val="3"/>
+          <w:sz w:val="21"/>
+          <w:szCs w:val="21"/>
+          <w:bdr w:val="none" w:sz="0" w:space="0" w:color="auto" w:frame="1"/>
+        </w:rPr>
+        <w:t>}</w:t>
+      </w:r>
+    </w:p>
+    <w:p>
+      <w:pPr>
+        <w:spacing w:after="0" w:line="240" w:lineRule="auto"/>
+        <w:rPr>
+          <w:rFonts w:ascii="Consolas" w:eastAsia="Times New Roman" w:hAnsi="Consolas" w:cs="Times New Roman"/>
+          <w:color w:val="343434"/>
+          <w:spacing w:val="3"/>
+          <w:sz w:val="21"/>
+          <w:szCs w:val="21"/>
+          <w:shd w:val="clear" w:color="auto" w:fill="FAFAFA"/>
+        </w:rPr>
+      </w:pPr>
     </w:p>
     <w:p>
       <w:pPr>
@@ -1364,7 +1383,7 @@
       </w:pPr>
     </w:pPrDefault>
   </w:docDefaults>
-  <w:latentStyles w:defLockedState="0" w:defUIPriority="99" w:defSemiHidden="0" w:defUnhideWhenUsed="0" w:defQFormat="0" w:count="375">
+  <w:latentStyles w:defLockedState="0" w:defUIPriority="99" w:defSemiHidden="0" w:defUnhideWhenUsed="0" w:defQFormat="0" w:count="376">
     <w:lsdException w:name="Normal" w:uiPriority="0" w:qFormat="1"/>
     <w:lsdException w:name="heading 1" w:uiPriority="9" w:qFormat="1"/>
     <w:lsdException w:name="heading 2" w:semiHidden="1" w:uiPriority="9" w:unhideWhenUsed="1" w:qFormat="1"/>
@@ -1470,7 +1489,6 @@
     <w:lsdException w:name="HTML Sample" w:semiHidden="1" w:unhideWhenUsed="1"/>
     <w:lsdException w:name="HTML Typewriter" w:semiHidden="1" w:unhideWhenUsed="1"/>
     <w:lsdException w:name="HTML Variable" w:semiHidden="1" w:unhideWhenUsed="1"/>
-    <w:lsdException w:name="Normal Table" w:semiHidden="1" w:unhideWhenUsed="1"/>
     <w:lsdException w:name="annotation subject" w:semiHidden="1" w:unhideWhenUsed="1"/>
     <w:lsdException w:name="No List" w:semiHidden="1" w:unhideWhenUsed="1"/>
     <w:lsdException w:name="Outline List 1" w:semiHidden="1" w:unhideWhenUsed="1"/>
@@ -1517,10 +1535,8 @@
     <w:lsdException w:name="Table Subtle 2" w:semiHidden="1" w:unhideWhenUsed="1"/>
     <w:lsdException w:name="Table Web 1" w:semiHidden="1" w:unhideWhenUsed="1"/>
     <w:lsdException w:name="Table Web 2" w:semiHidden="1" w:unhideWhenUsed="1"/>
-    <w:lsdException w:name="Table Web 3" w:semiHidden="1" w:unhideWhenUsed="1"/>
     <w:lsdException w:name="Balloon Text" w:semiHidden="1" w:unhideWhenUsed="1"/>
     <w:lsdException w:name="Table Grid" w:uiPriority="39"/>
-    <w:lsdException w:name="Table Theme" w:semiHidden="1" w:unhideWhenUsed="1"/>
     <w:lsdException w:name="Placeholder Text" w:semiHidden="1"/>
     <w:lsdException w:name="No Spacing" w:uiPriority="1" w:qFormat="1"/>
     <w:lsdException w:name="Light Shading" w:uiPriority="60"/>
@@ -1740,6 +1756,7 @@
     <w:lsdException w:name="Smart Hyperlink" w:semiHidden="1" w:unhideWhenUsed="1"/>
     <w:lsdException w:name="Hashtag" w:semiHidden="1" w:unhideWhenUsed="1"/>
     <w:lsdException w:name="Unresolved Mention" w:semiHidden="1" w:unhideWhenUsed="1"/>
+    <w:lsdException w:name="Smart Link" w:semiHidden="1" w:unhideWhenUsed="1"/>
   </w:latentStyles>
   <w:style w:type="paragraph" w:default="1" w:styleId="Normal">
     <w:name w:val="Normal"/>

</xml_diff>